<commit_message>
reports for delivery 4 made
</commit_message>
<xml_diff>
--- a/reports/D03/group/Requirements group D03.docx
+++ b/reports/D03/group/Requirements group D03.docx
@@ -1660,7 +1660,39 @@
                     <w:color w:val="000000"/>
                     <w:lang w:eastAsia="es-ES"/>
                   </w:rPr>
-                  <w:t xml:space="preserve"> Sevilla, February 08, 2024</w:t>
+                  <w:t xml:space="preserve"> Sevilla, </w:t>
+                </w:r>
+                <w:r>
+                  <w:rPr>
+                    <w:rFonts w:ascii="Calibri" w:eastAsia="Times New Roman" w:hAnsi="Calibri" w:cs="Calibri"/>
+                    <w:color w:val="000000"/>
+                    <w:lang w:eastAsia="es-ES"/>
+                  </w:rPr>
+                  <w:t>April</w:t>
+                </w:r>
+                <w:r>
+                  <w:rPr>
+                    <w:rFonts w:ascii="Calibri" w:eastAsia="Times New Roman" w:hAnsi="Calibri" w:cs="Calibri"/>
+                    <w:color w:val="000000"/>
+                    <w:lang w:eastAsia="es-ES"/>
+                  </w:rPr>
+                  <w:t xml:space="preserve"> </w:t>
+                </w:r>
+                <w:r>
+                  <w:rPr>
+                    <w:rFonts w:ascii="Calibri" w:eastAsia="Times New Roman" w:hAnsi="Calibri" w:cs="Calibri"/>
+                    <w:color w:val="000000"/>
+                    <w:lang w:eastAsia="es-ES"/>
+                  </w:rPr>
+                  <w:t>26</w:t>
+                </w:r>
+                <w:r>
+                  <w:rPr>
+                    <w:rFonts w:ascii="Calibri" w:eastAsia="Times New Roman" w:hAnsi="Calibri" w:cs="Calibri"/>
+                    <w:color w:val="000000"/>
+                    <w:lang w:eastAsia="es-ES"/>
+                  </w:rPr>
+                  <w:t>, 2024</w:t>
                 </w:r>
               </w:sdtContent>
             </w:sdt>
@@ -9922,7 +9954,9 @@
     <w:rsidRoot w:val="006B2BEC"/>
     <w:rsid w:val="00481F4A"/>
     <w:rsid w:val="006B2BEC"/>
+    <w:rsid w:val="008F0596"/>
     <w:rsid w:val="00C21595"/>
+    <w:rsid w:val="00C5364A"/>
     <w:rsid w:val="00E53115"/>
   </w:rsids>
   <m:mathPr>

</xml_diff>